<commit_message>
Working on the Report
</commit_message>
<xml_diff>
--- a/AI_TermProject Report.docx
+++ b/AI_TermProject Report.docx
@@ -9,13 +9,7 @@
     </w:p>
     <w:p>
       <w:r>
-        <w:t xml:space="preserve">Jonathan Dervin, </w:t>
-      </w:r>
-      <w:r>
-        <w:t>Roman Higginson</w:t>
-      </w:r>
-      <w:r>
-        <w:t>,</w:t>
+        <w:t>Jonathan Dervin, Roman Higginson,</w:t>
       </w:r>
       <w:r>
         <w:t xml:space="preserve"> </w:t>
@@ -88,6 +82,17 @@
       </w:r>
     </w:p>
     <w:p>
+      <w:r>
+        <w:t xml:space="preserve">Sudoku is a puzzle game that involves the player entering certain numbers from 1 to 9 into a 9x9 grid while being mindful of not violating the rules of the game. The rules are that when a player inputs a number, the number must not be the same as another number in the same row, the same column, and the </w:t>
+      </w:r>
+      <w:r>
+        <w:t xml:space="preserve">same </w:t>
+      </w:r>
+      <w:r>
+        <w:t>3x3 unit. There are many strategies to this game that an experienced player can use to solve the puzzle with minimum errors.</w:t>
+      </w:r>
+    </w:p>
+    <w:p>
       <w:pPr>
         <w:pStyle w:val="ListParagraph"/>
         <w:numPr>
@@ -100,6 +105,11 @@
       </w:r>
     </w:p>
     <w:p>
+      <w:r>
+        <w:t>The problem that the backtracking algorithm addresses are the rules that this game abides by. The fact that each number in each row, column, and unit must be unique.</w:t>
+      </w:r>
+    </w:p>
+    <w:p>
       <w:pPr>
         <w:pStyle w:val="ListParagraph"/>
         <w:numPr>
@@ -108,6 +118,7 @@
         </w:numPr>
       </w:pPr>
       <w:r>
+        <w:lastRenderedPageBreak/>
         <w:t>Objective: Outline the main objectives of implementing the backtracking algorithm, such as understanding its efficiency, effectiveness, and limitations in solving Sudoku puzzles.</w:t>
       </w:r>
     </w:p>
@@ -136,6 +147,44 @@
       </w:r>
     </w:p>
     <w:p>
+      <w:r>
+        <w:t xml:space="preserve">The backtracking algorithm </w:t>
+      </w:r>
+      <w:bookmarkStart w:id="0" w:name="_GoBack"/>
+      <w:bookmarkEnd w:id="0"/>
+    </w:p>
+    <w:p>
+      <w:r>
+        <w:t>Since Sudoku is a Constraint Satisfaction Problem (CSP), the backtracking algorithm will also utilize its key components:</w:t>
+      </w:r>
+    </w:p>
+    <w:p>
+      <w:r>
+        <w:t>Variables: These represent every cell inside the Sudoku board</w:t>
+      </w:r>
+    </w:p>
+    <w:p>
+      <w:r>
+        <w:t>Domains: These represent a list of numbers that each cell can have.</w:t>
+      </w:r>
+    </w:p>
+    <w:p>
+      <w:r>
+        <w:t>Constraints: These represent the limitations each value in the cell must follow.</w:t>
+      </w:r>
+    </w:p>
+    <w:p>
+      <w:r>
+        <w:t>The backtracking algorithm is meant to assign a number from a domain to an empty cell while being consistent to the constraints of the Sudoku board. If the cell is not consistent, unassign the cell and go to the next number in the domain</w:t>
+      </w:r>
+      <w:r>
+        <w:t xml:space="preserve">. If the cell is consistent, go to the next empty cell. </w:t>
+      </w:r>
+      <w:r>
+        <w:t>If no number in the cell’s domain is consistent to the constraint, backtrack to the last cell that was assigned.</w:t>
+      </w:r>
+    </w:p>
+    <w:p>
       <w:pPr>
         <w:pStyle w:val="ListParagraph"/>
         <w:numPr>
@@ -144,7 +193,11 @@
         </w:numPr>
       </w:pPr>
       <w:r>
-        <w:t xml:space="preserve">Implementation Details: Discuss the approach taken, data structures, and any particular aspects of the implementation like recursion, the choice of starting point, and how conflicts are detected and resolved. Here is where I’d like a statement and description of the creative/innovative approach taken. </w:t>
+        <w:t xml:space="preserve">Implementation Details: Discuss the approach taken, data structures, and any particular aspects of the implementation like recursion, the choice of starting </w:t>
+      </w:r>
+      <w:r>
+        <w:lastRenderedPageBreak/>
+        <w:t xml:space="preserve">point, and how conflicts are detected and resolved. Here is where I’d like a statement and description of the creative/innovative approach taken. </w:t>
       </w:r>
     </w:p>
     <w:p>
@@ -156,7 +209,6 @@
         </w:numPr>
       </w:pPr>
       <w:r>
-        <w:lastRenderedPageBreak/>
         <w:t>Results</w:t>
       </w:r>
     </w:p>
@@ -291,6 +343,7 @@
         </w:numPr>
       </w:pPr>
       <w:r>
+        <w:lastRenderedPageBreak/>
         <w:t>Appendices (if necessary)</w:t>
       </w:r>
     </w:p>
@@ -303,7 +356,6 @@
         </w:numPr>
       </w:pPr>
       <w:r>
-        <w:lastRenderedPageBreak/>
         <w:t>Additional Material: Any supplementary material that supports the report, such as algorithm implementation, additional data, or extended analysis that is too lengthy to include in the main sections of the report. The use of Generative AI such as specific prompts put here as well*.</w:t>
       </w:r>
     </w:p>
@@ -359,8 +411,6 @@
       <w:r>
         <w:t>I have neither given nor received unauthorized aid in completing this work, nor have I presented someone else’s work as my own.</w:t>
       </w:r>
-      <w:bookmarkStart w:id="0" w:name="_GoBack"/>
-      <w:bookmarkEnd w:id="0"/>
     </w:p>
     <w:sectPr>
       <w:pgSz w:w="12240" w:h="15840"/>

</xml_diff>

<commit_message>
Updated Report and Presentation
</commit_message>
<xml_diff>
--- a/AI_TermProject Report.docx
+++ b/AI_TermProject Report.docx
@@ -121,7 +121,25 @@
     </w:p>
     <w:p>
       <w:r>
-        <w:t>For this project, the goal was to use several solving strategies to solving a board. But when none of the solving strategies can be used, the program will resort to using the backtracking algorithm to solve it.</w:t>
+        <w:t xml:space="preserve">For this project, the goal was to use several solving strategies to solving </w:t>
+      </w:r>
+      <w:r>
+        <w:t>5</w:t>
+      </w:r>
+      <w:r>
+        <w:t xml:space="preserve"> board</w:t>
+      </w:r>
+      <w:r>
+        <w:t>s</w:t>
+      </w:r>
+      <w:r>
+        <w:t xml:space="preserve">. But when none of the solving strategies can be used, the program will resort to using the backtracking algorithm to solve </w:t>
+      </w:r>
+      <w:r>
+        <w:t>them</w:t>
+      </w:r>
+      <w:r>
+        <w:t>.</w:t>
       </w:r>
     </w:p>
     <w:p>
@@ -150,12 +168,28 @@
     </w:p>
     <w:p>
       <w:r>
+        <w:t xml:space="preserve">A Sudoku Board is considered to be a </w:t>
+      </w:r>
+      <w:r>
+        <w:t>Constraint Satisfaction Problem (CSP)</w:t>
+      </w:r>
+      <w:r>
+        <w:t>, which is a problem where we need to assign a set of variables that satisfy all of the restrictions given.</w:t>
+      </w:r>
+      <w:r>
+        <w:t xml:space="preserve"> </w:t>
+      </w:r>
+      <w:r>
         <w:t xml:space="preserve">The backtracking algorithm </w:t>
       </w:r>
-    </w:p>
-    <w:p>
-      <w:r>
-        <w:t>Since Sudoku is a Constraint Satisfaction Problem (CSP), the backtracking algorithm will also utilize its key components:</w:t>
+      <w:r>
+        <w:t>is a searching algorithm for CSPs where we use a search tree to assign a single variable per level.</w:t>
+      </w:r>
+      <w:r>
+        <w:t xml:space="preserve"> </w:t>
+      </w:r>
+      <w:r>
+        <w:t>Since Sudoku is a CSP, the backtracking algorithm will also utilize its key components:</w:t>
       </w:r>
     </w:p>
     <w:p>
@@ -178,7 +212,11 @@
         <w:t>The backtracking algorithm is meant to assign a number from a domain to an empty cell while being consistent to the constraints of the Sudoku board. If the cell is not consistent, unassign the cell and go to the next number in the domain</w:t>
       </w:r>
       <w:r>
-        <w:t>. If the cell is consistent, go to the next empty cell. If no number in the cell’s domain is consistent to the constraint, backtrack to the last cell that was assigned.</w:t>
+        <w:t xml:space="preserve">. If the cell is consistent, go to the next empty cell. If </w:t>
+      </w:r>
+      <w:r>
+        <w:lastRenderedPageBreak/>
+        <w:t>no number in the cell’s domain is consistent to the constraint, backtrack to the last cell that was assigned.</w:t>
       </w:r>
     </w:p>
     <w:p>
@@ -190,9 +228,10 @@
         </w:numPr>
       </w:pPr>
       <w:r>
-        <w:lastRenderedPageBreak/>
         <w:t xml:space="preserve">Implementation Details: Discuss the approach taken, data structures, and any particular aspects of the implementation like recursion, the choice of starting point, and how conflicts are detected and resolved. Here is where I’d like a statement and description of the creative/innovative approach taken. </w:t>
       </w:r>
+    </w:p>
+    <w:p>
       <w:bookmarkStart w:id="0" w:name="_GoBack"/>
       <w:bookmarkEnd w:id="0"/>
     </w:p>
@@ -289,6 +328,7 @@
         </w:numPr>
       </w:pPr>
       <w:r>
+        <w:lastRenderedPageBreak/>
         <w:t>Recommendations: Offer recommendations based on your findings, such as improvements to the algorithm, strategies for optimization, or areas for further research.</w:t>
       </w:r>
     </w:p>
@@ -313,7 +353,6 @@
         </w:numPr>
       </w:pPr>
       <w:r>
-        <w:lastRenderedPageBreak/>
         <w:t>Citations: Include all the references for the materials, articles, or resources cited in your report, formatted according to the APA style.</w:t>
       </w:r>
     </w:p>
@@ -405,7 +444,6 @@
     </w:p>
     <w:p>
       <w:r>
-        <w:lastRenderedPageBreak/>
         <w:t>I have neither given nor received unauthorized aid in completing this work, nor have I presented someone else’s work as my own.</w:t>
       </w:r>
     </w:p>

</xml_diff>

<commit_message>
Work on Report more
</commit_message>
<xml_diff>
--- a/AI_TermProject Report.docx
+++ b/AI_TermProject Report.docx
@@ -83,7 +83,13 @@
     </w:p>
     <w:p>
       <w:r>
-        <w:t>Sudoku is a puzzle game that involves the player entering certain numbers from 1 to 9 into a 9x9 grid while being mindful of not violating the rules of the game. The rules are that when a player inputs a number, the number must not be the same as another number in the same row, the same column, and the same 3x3 unit. There are many strategies to this game that an experienced player can use to solve the puzzle with minimum errors.</w:t>
+        <w:t xml:space="preserve">Sudoku is a puzzle game that involves the player entering certain numbers from 1 to 9 into a 9x9 grid while being mindful of not violating the rules of the game. The rules are that when a player inputs a number, the number must not be the same as another number in the same row, the same column, and the same 3x3 </w:t>
+      </w:r>
+      <w:r>
+        <w:t>sub-grid</w:t>
+      </w:r>
+      <w:r>
+        <w:t>. There are many strategies to this game that an experienced player can use to solve the puzzle with minimum errors.</w:t>
       </w:r>
       <w:r>
         <w:t xml:space="preserve"> Some solving strategies</w:t>
@@ -103,7 +109,22 @@
     </w:p>
     <w:p>
       <w:r>
-        <w:t>The problem that the backtracking algorithm addresses are the rules that this game abides by. The fact that each number in each row, column, and unit must be unique.</w:t>
+        <w:t xml:space="preserve">The problem that the backtracking algorithm addresses are the rules that this game abides by. The fact that each number in each row, column, and </w:t>
+      </w:r>
+      <w:r>
+        <w:t>sub</w:t>
+      </w:r>
+      <w:r>
+        <w:t>-</w:t>
+      </w:r>
+      <w:r>
+        <w:t>grid</w:t>
+      </w:r>
+      <w:r>
+        <w:t xml:space="preserve"> </w:t>
+      </w:r>
+      <w:r>
+        <w:t>must be unique.</w:t>
       </w:r>
     </w:p>
     <w:p>
@@ -168,13 +189,7 @@
     </w:p>
     <w:p>
       <w:r>
-        <w:t xml:space="preserve">A Sudoku Board is considered to be a </w:t>
-      </w:r>
-      <w:r>
-        <w:t>Constraint Satisfaction Problem (CSP)</w:t>
-      </w:r>
-      <w:r>
-        <w:t>, which is a problem where we need to assign a set of variables that satisfy all of the restrictions given.</w:t>
+        <w:t>A Sudoku Board is considered to be a Constraint Satisfaction Problem (CSP), which is a problem where we need to assign a set of variables that satisfy all of the restrictions given.</w:t>
       </w:r>
       <w:r>
         <w:t xml:space="preserve"> </w:t>
@@ -232,8 +247,103 @@
       </w:r>
     </w:p>
     <w:p>
-      <w:bookmarkStart w:id="0" w:name="_GoBack"/>
-      <w:bookmarkEnd w:id="0"/>
+      <w:r>
+        <w:t xml:space="preserve">For representing the Sudoku board, we decided to represent it as its own class which contains instances of the Cell class, which represents a </w:t>
+      </w:r>
+      <w:r>
+        <w:t>value</w:t>
+      </w:r>
+      <w:r>
+        <w:t xml:space="preserve"> on</w:t>
+      </w:r>
+      <w:r>
+        <w:t xml:space="preserve"> the board</w:t>
+      </w:r>
+      <w:r>
+        <w:t>.</w:t>
+      </w:r>
+      <w:r>
+        <w:t xml:space="preserve"> To represent the CSP and its components, we decided to use a dictionary. The keys of the CSP would be a string named after the components: variables, domains, and constraints. The value of the variable key would have </w:t>
+      </w:r>
+      <w:r>
+        <w:t>a list</w:t>
+      </w:r>
+      <w:r>
+        <w:t xml:space="preserve"> variable</w:t>
+      </w:r>
+      <w:r>
+        <w:t xml:space="preserve"> </w:t>
+      </w:r>
+      <w:r>
+        <w:t>containing</w:t>
+      </w:r>
+      <w:r>
+        <w:t xml:space="preserve"> the cells of the Sudoku Board</w:t>
+      </w:r>
+      <w:r>
+        <w:t xml:space="preserve">. The value of the domain key would contain </w:t>
+      </w:r>
+      <w:r>
+        <w:t>a dictionary of each variable containing a list of numbers from 1 to 9</w:t>
+      </w:r>
+      <w:r>
+        <w:t xml:space="preserve">. The value of the constraint key would be </w:t>
+      </w:r>
+      <w:r>
+        <w:t>a dictionary of each constraint type</w:t>
+      </w:r>
+      <w:r>
+        <w:t xml:space="preserve">: rows, columns and </w:t>
+      </w:r>
+      <w:r>
+        <w:t>sub</w:t>
+      </w:r>
+      <w:r>
+        <w:t>-</w:t>
+      </w:r>
+      <w:r>
+        <w:t>grid</w:t>
+      </w:r>
+      <w:r>
+        <w:t>s</w:t>
+      </w:r>
+      <w:r>
+        <w:t xml:space="preserve">. </w:t>
+      </w:r>
+      <w:r>
+        <w:t>Each constraint holds a lambda function for checking if a given value violates the con</w:t>
+      </w:r>
+      <w:r>
+        <w:t>s</w:t>
+      </w:r>
+      <w:r>
+        <w:t>traint or not</w:t>
+      </w:r>
+      <w:r>
+        <w:t xml:space="preserve">. In order to solve the board, we used a class called </w:t>
+      </w:r>
+      <w:proofErr w:type="spellStart"/>
+      <w:r>
+        <w:t>solve_sudoku_csp</w:t>
+      </w:r>
+      <w:proofErr w:type="spellEnd"/>
+      <w:r>
+        <w:t xml:space="preserve"> that takes the current board and the CSP variable as parameters. The </w:t>
+      </w:r>
+      <w:proofErr w:type="spellStart"/>
+      <w:r>
+        <w:t>solve_sudoku_csp</w:t>
+      </w:r>
+      <w:proofErr w:type="spellEnd"/>
+      <w:r>
+        <w:t xml:space="preserve"> class contains three functions: the first function is the backtracking function, the second function is for checking for available empty cells in the board,</w:t>
+      </w:r>
+      <w:r>
+        <w:t xml:space="preserve"> and</w:t>
+      </w:r>
+      <w:r>
+        <w:t xml:space="preserve"> the third function is for checking if the recently assigned board is consistent with the constraints.</w:t>
+      </w:r>
     </w:p>
     <w:p>
       <w:pPr>
@@ -256,7 +366,11 @@
         </w:numPr>
       </w:pPr>
       <w:r>
-        <w:t>Performance Analysis: Present the results of the algorithm’s performance, including metrics such as execution time, the number of puzzles solved, the complexity of puzzles handled, and the number of backtracks required for various puzzles.</w:t>
+        <w:t xml:space="preserve">Performance Analysis: Present the results of the algorithm’s performance, including metrics such as execution time, the number of puzzles solved, the </w:t>
+      </w:r>
+      <w:r>
+        <w:lastRenderedPageBreak/>
+        <w:t>complexity of puzzles handled, and the number of backtracks required for various puzzles.</w:t>
       </w:r>
     </w:p>
     <w:p>
@@ -328,7 +442,6 @@
         </w:numPr>
       </w:pPr>
       <w:r>
-        <w:lastRenderedPageBreak/>
         <w:t>Recommendations: Offer recommendations based on your findings, such as improvements to the algorithm, strategies for optimization, or areas for further research.</w:t>
       </w:r>
     </w:p>
@@ -395,22 +508,11 @@
       </w:r>
     </w:p>
     <w:p>
-      <w:r>
-        <w:t xml:space="preserve">*I strongly encourage the use of Generative AI tools like ChatGPT, Gemini, Bing, </w:t>
-      </w:r>
-      <w:proofErr w:type="spellStart"/>
-      <w:r>
-        <w:t>etc</w:t>
-      </w:r>
-      <w:proofErr w:type="spellEnd"/>
-      <w:r>
-        <w:t xml:space="preserve"> to assist you but please remember to use these tools responsibly, which entails critically and ethically.  As discussed in class, sometimes these tools produce nonsense but the authoritative manner presented often conveys competence. A useful prompt could be to ask: My team has been tasked with the implementation of Sudoku and we would like guidance on how to proceed using the backtracking algorithm.  </w:t>
-      </w:r>
-    </w:p>
-    <w:p>
       <w:pPr>
         <w:ind w:left="360"/>
       </w:pPr>
+      <w:bookmarkStart w:id="0" w:name="_GoBack"/>
+      <w:bookmarkEnd w:id="0"/>
     </w:p>
     <w:p>
       <w:pPr>

</xml_diff>

<commit_message>
More Updates to Report and Presentation
</commit_message>
<xml_diff>
--- a/AI_TermProject Report.docx
+++ b/AI_TermProject Report.docx
@@ -595,10 +595,7 @@
       </w:pPr>
     </w:p>
     <w:p/>
-    <w:p>
-      <w:bookmarkStart w:id="0" w:name="_GoBack"/>
-      <w:bookmarkEnd w:id="0"/>
-    </w:p>
+    <w:p/>
     <w:p>
       <w:pPr>
         <w:jc w:val="center"/>
@@ -825,9 +822,6 @@
       <w:r>
         <w:t xml:space="preserve"> </w:t>
       </w:r>
-      <w:r>
-        <w:t>Using ChatGPT to refine certain sections of the report proved to be beneficial. By providing ChatGPT with specific sections and requesting revisions, it was able to enhance clarity, precision, and grammatical accuracy. Iterative refinement often involved multiple iterations to ensure that the resulting paragraphs maintained the original meaning, sounded professional, and avoided unnecessary complexity. This collaborative process facilitated the creation of polished and concise sections within the report.</w:t>
-      </w:r>
     </w:p>
     <w:p>
       <w:pPr>
@@ -848,6 +842,28 @@
       <w:pPr>
         <w:ind w:left="360"/>
       </w:pPr>
+    </w:p>
+    <w:p>
+      <w:pPr>
+        <w:ind w:left="360"/>
+      </w:pPr>
+    </w:p>
+    <w:p>
+      <w:pPr>
+        <w:ind w:left="360"/>
+      </w:pPr>
+    </w:p>
+    <w:p>
+      <w:pPr>
+        <w:ind w:left="360"/>
+      </w:pPr>
+    </w:p>
+    <w:p>
+      <w:pPr>
+        <w:ind w:left="360"/>
+      </w:pPr>
+      <w:bookmarkStart w:id="0" w:name="_GoBack"/>
+      <w:bookmarkEnd w:id="0"/>
     </w:p>
     <w:p>
       <w:pPr>

</xml_diff>